<commit_message>
Inserimento CAUSALE_VOLTURA e correzione bug nell'oggetto
</commit_message>
<xml_diff>
--- a/modelli/VO_voltura/VO70_FAV.docx
+++ b/modelli/VO_voltura/VO70_FAV.docx
@@ -691,6 +691,190 @@
             </w:r>
             <w:r>
               <w:rPr/>
+              <w:fldChar w:fldCharType="end"/>
+            </w:r>
+          </w:p>
+          <w:p>
+            <w:pPr>
+              <w:pStyle w:val="Normal"/>
+              <w:rPr/>
+            </w:pPr>
+            <w:r>
+              <w:rPr>
+                <w:rFonts w:eastAsia="Noto Serif CJK SC" w:cs="Lohit Devanagari"/>
+                <w:color w:val="auto"/>
+                <w:kern w:val="2"/>
+                <w:sz w:val="24"/>
+                <w:szCs w:val="24"/>
+                <w:lang w:val="it-IT" w:eastAsia="zh-CN" w:bidi="hi-IN"/>
+              </w:rPr>
+              <w:t xml:space="preserve">della ditta </w:t>
+            </w:r>
+            <w:r>
+              <w:rPr>
+                <w:rFonts w:eastAsia="Noto Serif CJK SC" w:cs="Lohit Devanagari"/>
+                <w:color w:val="auto"/>
+                <w:kern w:val="2"/>
+                <w:sz w:val="24"/>
+                <w:szCs w:val="24"/>
+                <w:lang w:val="it-IT" w:eastAsia="zh-CN" w:bidi="hi-IN"/>
+              </w:rPr>
+              <w:fldChar w:fldCharType="begin"/>
+            </w:r>
+            <w:r>
+              <w:rPr>
+                <w:sz w:val="24"/>
+                <w:kern w:val="2"/>
+                <w:szCs w:val="24"/>
+                <w:rFonts w:eastAsia="Noto Serif CJK SC" w:cs="Lohit Devanagari"/>
+                <w:color w:val="auto"/>
+                <w:lang w:val="it-IT" w:eastAsia="zh-CN" w:bidi="hi-IN"/>
+              </w:rPr>
+              <w:instrText> MERGEFIELD $RAGIONE_SOCIALE </w:instrText>
+            </w:r>
+            <w:r>
+              <w:rPr>
+                <w:sz w:val="24"/>
+                <w:kern w:val="2"/>
+                <w:szCs w:val="24"/>
+                <w:rFonts w:eastAsia="Noto Serif CJK SC" w:cs="Lohit Devanagari"/>
+                <w:color w:val="auto"/>
+                <w:lang w:val="it-IT" w:eastAsia="zh-CN" w:bidi="hi-IN"/>
+              </w:rPr>
+              <w:fldChar w:fldCharType="separate"/>
+            </w:r>
+            <w:r>
+              <w:rPr>
+                <w:sz w:val="24"/>
+                <w:kern w:val="2"/>
+                <w:szCs w:val="24"/>
+                <w:rFonts w:eastAsia="Noto Serif CJK SC" w:cs="Lohit Devanagari"/>
+                <w:color w:val="auto"/>
+                <w:lang w:val="it-IT" w:eastAsia="zh-CN" w:bidi="hi-IN"/>
+              </w:rPr>
+              <w:t>&lt;$RAGIONE_SOCIALE&gt;</w:t>
+            </w:r>
+            <w:r>
+              <w:rPr>
+                <w:sz w:val="24"/>
+                <w:kern w:val="2"/>
+                <w:szCs w:val="24"/>
+                <w:rFonts w:eastAsia="Noto Serif CJK SC" w:cs="Lohit Devanagari"/>
+                <w:color w:val="auto"/>
+                <w:lang w:val="it-IT" w:eastAsia="zh-CN" w:bidi="hi-IN"/>
+              </w:rPr>
+              <w:fldChar w:fldCharType="end"/>
+            </w:r>
+            <w:r>
+              <w:rPr>
+                <w:rFonts w:eastAsia="Noto Serif CJK SC" w:cs="Lohit Devanagari"/>
+                <w:color w:val="auto"/>
+                <w:kern w:val="2"/>
+                <w:sz w:val="24"/>
+                <w:szCs w:val="24"/>
+                <w:lang w:val="it-IT" w:eastAsia="zh-CN" w:bidi="hi-IN"/>
+              </w:rPr>
+              <w:t xml:space="preserve"> sita in </w:t>
+            </w:r>
+            <w:r>
+              <w:rPr>
+                <w:rFonts w:eastAsia="Noto Serif CJK SC" w:cs="Lohit Devanagari"/>
+                <w:color w:val="auto"/>
+                <w:kern w:val="2"/>
+                <w:sz w:val="24"/>
+                <w:szCs w:val="24"/>
+                <w:lang w:val="it-IT" w:eastAsia="zh-CN" w:bidi="hi-IN"/>
+              </w:rPr>
+              <w:fldChar w:fldCharType="begin"/>
+            </w:r>
+            <w:r>
+              <w:rPr>
+                <w:sz w:val="24"/>
+                <w:kern w:val="2"/>
+                <w:szCs w:val="24"/>
+                <w:rFonts w:eastAsia="Noto Serif CJK SC" w:cs="Lohit Devanagari"/>
+                <w:color w:val="auto"/>
+                <w:lang w:val="it-IT" w:eastAsia="zh-CN" w:bidi="hi-IN"/>
+              </w:rPr>
+              <w:instrText> MERGEFIELD $INDIRIZZO_ATTIVITA </w:instrText>
+            </w:r>
+            <w:r>
+              <w:rPr>
+                <w:sz w:val="24"/>
+                <w:kern w:val="2"/>
+                <w:szCs w:val="24"/>
+                <w:rFonts w:eastAsia="Noto Serif CJK SC" w:cs="Lohit Devanagari"/>
+                <w:color w:val="auto"/>
+                <w:lang w:val="it-IT" w:eastAsia="zh-CN" w:bidi="hi-IN"/>
+              </w:rPr>
+              <w:fldChar w:fldCharType="separate"/>
+            </w:r>
+            <w:r>
+              <w:rPr>
+                <w:sz w:val="24"/>
+                <w:kern w:val="2"/>
+                <w:szCs w:val="24"/>
+                <w:rFonts w:eastAsia="Noto Serif CJK SC" w:cs="Lohit Devanagari"/>
+                <w:color w:val="auto"/>
+                <w:lang w:val="it-IT" w:eastAsia="zh-CN" w:bidi="hi-IN"/>
+              </w:rPr>
+              <w:t>&lt;$INDIRIZZO_ATTIVITA&gt;</w:t>
+            </w:r>
+            <w:r>
+              <w:rPr>
+                <w:sz w:val="24"/>
+                <w:kern w:val="2"/>
+                <w:szCs w:val="24"/>
+                <w:rFonts w:eastAsia="Noto Serif CJK SC" w:cs="Lohit Devanagari"/>
+                <w:color w:val="auto"/>
+                <w:lang w:val="it-IT" w:eastAsia="zh-CN" w:bidi="hi-IN"/>
+              </w:rPr>
+              <w:fldChar w:fldCharType="end"/>
+            </w:r>
+          </w:p>
+          <w:p>
+            <w:pPr>
+              <w:pStyle w:val="Normal"/>
+              <w:rPr>
+                <w:b/>
+                <w:b/>
+                <w:bCs/>
+              </w:rPr>
+            </w:pPr>
+            <w:r>
+              <w:rPr>
+                <w:lang w:val="it-IT" w:eastAsia="zh-CN" w:bidi="hi-IN"/>
+              </w:rPr>
+              <w:t xml:space="preserve">a seguito di: </w:t>
+            </w:r>
+            <w:r>
+              <w:rPr>
+                <w:lang w:val="it-IT" w:eastAsia="zh-CN" w:bidi="hi-IN"/>
+              </w:rPr>
+              <w:fldChar w:fldCharType="begin"/>
+            </w:r>
+            <w:r>
+              <w:rPr>
+                <w:lang w:val="it-IT" w:eastAsia="zh-CN" w:bidi="hi-IN"/>
+              </w:rPr>
+              <w:instrText> MERGEFIELD $CAUSALE_VOLTURA </w:instrText>
+            </w:r>
+            <w:r>
+              <w:rPr>
+                <w:lang w:val="it-IT" w:eastAsia="zh-CN" w:bidi="hi-IN"/>
+              </w:rPr>
+              <w:fldChar w:fldCharType="separate"/>
+            </w:r>
+            <w:r>
+              <w:rPr>
+                <w:lang w:val="it-IT" w:eastAsia="zh-CN" w:bidi="hi-IN"/>
+              </w:rPr>
+              <w:t>&lt;$CAUSALE_VOLTURA&gt;</w:t>
+            </w:r>
+            <w:r>
+              <w:rPr>
+                <w:lang w:val="it-IT" w:eastAsia="zh-CN" w:bidi="hi-IN"/>
+              </w:rPr>
               <w:fldChar w:fldCharType="end"/>
             </w:r>
           </w:p>
@@ -1190,7 +1374,7 @@
     <w:pPr>
       <w:widowControl/>
       <w:suppressAutoHyphens w:val="true"/>
-      <w:overflowPunct w:val="true"/>
+      <w:overflowPunct w:val="false"/>
       <w:bidi w:val="0"/>
       <w:spacing w:before="0" w:after="0"/>
       <w:jc w:val="left"/>

</xml_diff>